<commit_message>
Updates readme, fixes typos in files
</commit_message>
<xml_diff>
--- a/testiranje AB/01_A_uporabniško_testiranje.docx
+++ b/testiranje AB/01_A_uporabniško_testiranje.docx
@@ -379,7 +379,7 @@
                 <w:szCs w:val="21"/>
                 <w:lang w:val="sl-SI"/>
               </w:rPr>
-              <w:t>10. 12. 2024, 9.30</w:t>
+              <w:t>10. 12. 2024</w:t>
             </w:r>
           </w:p>
         </w:tc>
@@ -716,27 +716,7 @@
                 <w:szCs w:val="21"/>
                 <w:lang w:val="sl-SI"/>
               </w:rPr>
-              <w:t xml:space="preserve">Uporabnik si ogleda </w:t>
-            </w:r>
-            <w:proofErr w:type="spellStart"/>
-            <w:r>
-              <w:rPr>
-                <w:rFonts w:ascii="Times New Roman" w:hAnsi="Times New Roman" w:cs="Times New Roman"/>
-                <w:sz w:val="21"/>
-                <w:szCs w:val="21"/>
-                <w:lang w:val="sl-SI"/>
-              </w:rPr>
-              <w:t>rangiranje</w:t>
-            </w:r>
-            <w:proofErr w:type="spellEnd"/>
-            <w:r>
-              <w:rPr>
-                <w:rFonts w:ascii="Times New Roman" w:hAnsi="Times New Roman" w:cs="Times New Roman"/>
-                <w:sz w:val="21"/>
-                <w:szCs w:val="21"/>
-                <w:lang w:val="sl-SI"/>
-              </w:rPr>
-              <w:t xml:space="preserve"> dobaviteljev.</w:t>
+              <w:t>Uporabnik si ogleda rangiranje dobaviteljev.</w:t>
             </w:r>
           </w:p>
         </w:tc>

</xml_diff>